<commit_message>
Creado archivo de texto con las queries y su descripción
</commit_message>
<xml_diff>
--- a/NEO4J/neo4jTeamworkDocumentation.docx
+++ b/NEO4J/neo4jTeamworkDocumentation.docx
@@ -16,7 +16,7 @@
         <mc:AlternateContent>
           <mc:Choice Requires="wps">
             <w:drawing>
-              <wp:anchor distT="0" distB="0" distL="114300" distR="114300" simplePos="0" relativeHeight="251660288" behindDoc="1" locked="0" layoutInCell="1" allowOverlap="1" wp14:anchorId="1F225A27" wp14:editId="560612AD">
+              <wp:anchor distT="0" distB="0" distL="114300" distR="114300" simplePos="0" relativeHeight="251660288" behindDoc="1" locked="0" layoutInCell="1" allowOverlap="1" wp14:anchorId="43B74747" wp14:editId="69364CD3">
                 <wp:simplePos x="0" y="0"/>
                 <wp:positionH relativeFrom="column">
                   <wp:posOffset>-198120</wp:posOffset>
@@ -84,7 +84,7 @@
           </mc:Choice>
           <mc:Fallback>
             <w:pict>
-              <v:rect w14:anchorId="6076EC39" id="Rectángulo 3" o:spid="_x0000_s1026" alt="rectángulo blanco para texto en portada" style="position:absolute;margin-left:-15.6pt;margin-top:73.8pt;width:340.2pt;height:681.65pt;z-index:-251656192;visibility:visible;mso-wrap-style:square;mso-width-percent:0;mso-height-percent:0;mso-wrap-distance-left:9pt;mso-wrap-distance-top:0;mso-wrap-distance-right:9pt;mso-wrap-distance-bottom:0;mso-position-horizontal:absolute;mso-position-horizontal-relative:text;mso-position-vertical:absolute;mso-position-vertical-relative:page;mso-width-percent:0;mso-height-percent:0;mso-width-relative:margin;mso-height-relative:margin;v-text-anchor:middle" o:gfxdata="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" fillcolor="white [3212]" stroked="f" strokeweight="2pt">
+              <v:rect w14:anchorId="5F61623E" id="Rectángulo 3" o:spid="_x0000_s1026" alt="rectángulo blanco para texto en portada" style="position:absolute;margin-left:-15.6pt;margin-top:73.8pt;width:340.2pt;height:681.65pt;z-index:-251656192;visibility:visible;mso-wrap-style:square;mso-width-percent:0;mso-height-percent:0;mso-wrap-distance-left:9pt;mso-wrap-distance-top:0;mso-wrap-distance-right:9pt;mso-wrap-distance-bottom:0;mso-position-horizontal:absolute;mso-position-horizontal-relative:text;mso-position-vertical:absolute;mso-position-vertical-relative:page;mso-width-percent:0;mso-height-percent:0;mso-width-relative:margin;mso-height-relative:margin;v-text-anchor:middle" o:gfxdata="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" fillcolor="white [3212]" stroked="f" strokeweight="2pt">
                 <w10:wrap anchory="page"/>
               </v:rect>
             </w:pict>
@@ -97,7 +97,7 @@
           <w:lang w:bidi="es-ES"/>
         </w:rPr>
         <w:drawing>
-          <wp:anchor distT="0" distB="0" distL="114300" distR="114300" simplePos="0" relativeHeight="251658240" behindDoc="1" locked="0" layoutInCell="1" allowOverlap="1" wp14:anchorId="147AB9FC" wp14:editId="433DA222">
+          <wp:anchor distT="0" distB="0" distL="114300" distR="114300" simplePos="0" relativeHeight="251658240" behindDoc="1" locked="0" layoutInCell="1" allowOverlap="1" wp14:anchorId="632E3948" wp14:editId="7F5857F1">
             <wp:simplePos x="0" y="0"/>
             <wp:positionH relativeFrom="column">
               <wp:posOffset>-746975</wp:posOffset>
@@ -202,7 +202,7 @@
               <mc:AlternateContent>
                 <mc:Choice Requires="wps">
                   <w:drawing>
-                    <wp:inline distT="0" distB="0" distL="0" distR="0" wp14:anchorId="2E81C4ED" wp14:editId="3D472CE0">
+                    <wp:inline distT="0" distB="0" distL="0" distR="0" wp14:anchorId="7B32C21E" wp14:editId="654DE59E">
                       <wp:extent cx="3962400" cy="1962150"/>
                       <wp:effectExtent l="0" t="0" r="0" b="0"/>
                       <wp:docPr id="8" name="Cuadro de texto 8"/>
@@ -276,7 +276,7 @@
                 </mc:Choice>
                 <mc:Fallback>
                   <w:pict>
-                    <v:shapetype w14:anchorId="2E81C4ED" id="_x0000_t202" coordsize="21600,21600" o:spt="202" path="m,l,21600r21600,l21600,xe">
+                    <v:shapetype w14:anchorId="7B32C21E" id="_x0000_t202" coordsize="21600,21600" o:spt="202" path="m,l,21600r21600,l21600,xe">
                       <v:stroke joinstyle="miter"/>
                       <v:path gradientshapeok="t" o:connecttype="rect"/>
                     </v:shapetype>
@@ -340,7 +340,7 @@
               <mc:AlternateContent>
                 <mc:Choice Requires="wps">
                   <w:drawing>
-                    <wp:inline distT="0" distB="0" distL="0" distR="0" wp14:anchorId="325EECF4" wp14:editId="7EB51CE3">
+                    <wp:inline distT="0" distB="0" distL="0" distR="0" wp14:anchorId="786ECDD0" wp14:editId="4DDAA896">
                       <wp:extent cx="1390918" cy="0"/>
                       <wp:effectExtent l="0" t="19050" r="19050" b="19050"/>
                       <wp:docPr id="5" name="Conector recto 5" descr="divisor de texto"/>
@@ -386,7 +386,7 @@
                 </mc:Choice>
                 <mc:Fallback>
                   <w:pict>
-                    <v:line w14:anchorId="6A19353D" id="Conector recto 5" o:spid="_x0000_s1026" alt="divisor de texto" style="visibility:visible;mso-wrap-style:square;mso-left-percent:-10001;mso-top-percent:-10001;mso-position-horizontal:absolute;mso-position-horizontal-relative:char;mso-position-vertical:absolute;mso-position-vertical-relative:line;mso-left-percent:-10001;mso-top-percent:-10001" from="0,0" to="109.5pt,0" o:gfxdata="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" strokecolor="#082a75 [3215]" strokeweight="3pt">
+                    <v:line w14:anchorId="1A060F29" id="Conector recto 5" o:spid="_x0000_s1026" alt="divisor de texto" style="visibility:visible;mso-wrap-style:square;mso-left-percent:-10001;mso-top-percent:-10001;mso-position-horizontal:absolute;mso-position-horizontal-relative:char;mso-position-vertical:absolute;mso-position-vertical-relative:line;mso-left-percent:-10001;mso-top-percent:-10001" from="0,0" to="109.5pt,0" o:gfxdata="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" strokecolor="#082a75 [3215]" strokeweight="3pt">
                       <w10:anchorlock/>
                     </v:line>
                   </w:pict>
@@ -486,77 +486,7 @@
                     <w:noProof/>
                     <w:lang w:bidi="es-ES"/>
                   </w:rPr>
-                  <w:t>D</w:t>
-                </w:r>
-                <w:r>
-                  <w:rPr>
-                    <w:rStyle w:val="SubttuloCar"/>
-                    <w:b w:val="0"/>
-                    <w:lang w:bidi="es-ES"/>
-                  </w:rPr>
-                  <w:t>ue Date:</w:t>
-                </w:r>
-                <w:r>
-                  <w:rPr>
-                    <w:rStyle w:val="SubttuloCar"/>
-                    <w:lang w:bidi="es-ES"/>
-                  </w:rPr>
-                  <w:t xml:space="preserve"> </w:t>
-                </w:r>
-                <w:r>
-                  <w:rPr>
-                    <w:rStyle w:val="SubttuloCar"/>
-                    <w:b w:val="0"/>
-                    <w:bCs/>
-                    <w:lang w:bidi="es-ES"/>
-                  </w:rPr>
-                  <w:t>1</w:t>
-                </w:r>
-                <w:r>
-                  <w:rPr>
-                    <w:rStyle w:val="SubttuloCar"/>
-                    <w:b w:val="0"/>
-                    <w:noProof/>
-                    <w:lang w:bidi="es-ES"/>
-                  </w:rPr>
-                  <w:t>5</w:t>
-                </w:r>
-                <w:r>
-                  <w:rPr>
-                    <w:rStyle w:val="SubttuloCar"/>
-                    <w:b w:val="0"/>
-                    <w:noProof/>
-                    <w:vertAlign w:val="superscript"/>
-                    <w:lang w:bidi="es-ES"/>
-                  </w:rPr>
-                  <w:t>th</w:t>
-                </w:r>
-                <w:r>
-                  <w:rPr>
-                    <w:rStyle w:val="SubttuloCar"/>
-                    <w:b w:val="0"/>
-                    <w:noProof/>
-                    <w:lang w:bidi="es-ES"/>
-                  </w:rPr>
-                  <w:t xml:space="preserve"> of january</w:t>
-                </w:r>
-                <w:r>
-                  <w:rPr>
-                    <w:rStyle w:val="SubttuloCar"/>
-                    <w:b w:val="0"/>
-                    <w:noProof/>
-                    <w:lang w:bidi="es-ES"/>
-                  </w:rPr>
-                  <w:t>,</w:t>
-                </w:r>
-                <w:r>
-                  <w:rPr>
-                    <w:rStyle w:val="SubttuloCar"/>
-                    <w:b w:val="0"/>
-                    <w:noProof/>
-                    <w:lang w:bidi="es-ES"/>
-                  </w:rPr>
-                  <w:t xml:space="preserve"> 2020</w:t>
+                  <w:t>26 December</w:t>
                 </w:r>
                 <w:r>
                   <w:rPr>
@@ -588,7 +518,7 @@
               <mc:AlternateContent>
                 <mc:Choice Requires="wps">
                   <w:drawing>
-                    <wp:inline distT="0" distB="0" distL="0" distR="0" wp14:anchorId="05221EEA" wp14:editId="0908A099">
+                    <wp:inline distT="0" distB="0" distL="0" distR="0" wp14:anchorId="58825E6E" wp14:editId="1C6D76EF">
                       <wp:extent cx="1493949" cy="0"/>
                       <wp:effectExtent l="0" t="19050" r="30480" b="19050"/>
                       <wp:docPr id="6" name="Conector recto 6" descr="divisor de texto"/>
@@ -634,7 +564,7 @@
                 </mc:Choice>
                 <mc:Fallback>
                   <w:pict>
-                    <v:line w14:anchorId="59160272" id="Conector recto 6" o:spid="_x0000_s1026" alt="divisor de texto" style="visibility:visible;mso-wrap-style:square;mso-left-percent:-10001;mso-top-percent:-10001;mso-position-horizontal:absolute;mso-position-horizontal-relative:char;mso-position-vertical:absolute;mso-position-vertical-relative:line;mso-left-percent:-10001;mso-top-percent:-10001" from="0,0" to="117.65pt,0" o:gfxdata="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" strokecolor="#082a75 [3215]" strokeweight="3pt">
+                    <v:line w14:anchorId="26F2CB45" id="Conector recto 6" o:spid="_x0000_s1026" alt="divisor de texto" style="visibility:visible;mso-wrap-style:square;mso-left-percent:-10001;mso-top-percent:-10001;mso-position-horizontal:absolute;mso-position-horizontal-relative:char;mso-position-vertical:absolute;mso-position-vertical-relative:line;mso-left-percent:-10001;mso-top-percent:-10001" from="0,0" to="117.65pt,0" o:gfxdata="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" strokecolor="#082a75 [3215]" strokeweight="3pt">
                       <w10:anchorlock/>
                     </v:line>
                   </w:pict>
@@ -785,7 +715,7 @@
         <mc:AlternateContent>
           <mc:Choice Requires="wps">
             <w:drawing>
-              <wp:anchor distT="0" distB="0" distL="114300" distR="114300" simplePos="0" relativeHeight="251659264" behindDoc="1" locked="0" layoutInCell="1" allowOverlap="1" wp14:anchorId="69641541" wp14:editId="4C5C54D3">
+              <wp:anchor distT="0" distB="0" distL="114300" distR="114300" simplePos="0" relativeHeight="251659264" behindDoc="1" locked="0" layoutInCell="1" allowOverlap="1" wp14:anchorId="2E78618D" wp14:editId="5B4336F0">
                 <wp:simplePos x="0" y="0"/>
                 <wp:positionH relativeFrom="column">
                   <wp:posOffset>-745490</wp:posOffset>
@@ -850,7 +780,7 @@
           </mc:Choice>
           <mc:Fallback>
             <w:pict>
-              <v:rect w14:anchorId="409AFB55" id="Rectángulo 2" o:spid="_x0000_s1026" alt="rectángulo de color" style="position:absolute;margin-left:-58.7pt;margin-top:525pt;width:611.1pt;height:316.5pt;z-index:-251657216;visibility:visible;mso-wrap-style:square;mso-height-percent:0;mso-wrap-distance-left:9pt;mso-wrap-distance-top:0;mso-wrap-distance-right:9pt;mso-wrap-distance-bottom:0;mso-position-horizontal:absolute;mso-position-horizontal-relative:text;mso-position-vertical:absolute;mso-position-vertical-relative:page;mso-height-percent:0;mso-height-relative:margin;v-text-anchor:middle" o:gfxdata="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" fillcolor="#34aba2 [3206]" stroked="f" strokeweight="2pt">
+              <v:rect w14:anchorId="7B34D8CD" id="Rectángulo 2" o:spid="_x0000_s1026" alt="rectángulo de color" style="position:absolute;margin-left:-58.7pt;margin-top:525pt;width:611.1pt;height:316.5pt;z-index:-251657216;visibility:visible;mso-wrap-style:square;mso-height-percent:0;mso-wrap-distance-left:9pt;mso-wrap-distance-top:0;mso-wrap-distance-right:9pt;mso-wrap-distance-bottom:0;mso-position-horizontal:absolute;mso-position-horizontal-relative:text;mso-position-vertical:absolute;mso-position-vertical-relative:page;mso-height-percent:0;mso-height-relative:margin;v-text-anchor:middle" o:gfxdata="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" fillcolor="#34aba2 [3206]" stroked="f" strokeweight="2pt">
                 <w10:wrap anchory="page"/>
               </v:rect>
             </w:pict>
@@ -875,11 +805,83 @@
     </w:p>
     <w:p>
       <w:pPr>
-        <w:pStyle w:val="Contenido"/>
+        <w:pStyle w:val="Ttulo1"/>
         <w:rPr>
           <w:noProof/>
+          <w:sz w:val="44"/>
+          <w:szCs w:val="44"/>
+          <w:lang w:bidi="es-ES"/>
         </w:rPr>
       </w:pPr>
+      <w:r>
+        <w:rPr>
+          <w:noProof/>
+          <w:sz w:val="44"/>
+          <w:szCs w:val="44"/>
+          <w:lang w:bidi="es-ES"/>
+        </w:rPr>
+        <w:t>Motivation</w:t>
+      </w:r>
+    </w:p>
+    <w:p>
+      <w:pPr>
+        <w:pStyle w:val="Contenido"/>
+        <w:spacing w:after="240"/>
+        <w:jc w:val="both"/>
+        <w:rPr>
+          <w:noProof/>
+          <w:lang w:bidi="es-ES"/>
+        </w:rPr>
+      </w:pPr>
+      <w:r>
+        <w:rPr>
+          <w:noProof/>
+          <w:lang w:bidi="es-ES"/>
+        </w:rPr>
+        <w:t xml:space="preserve">This graph database </w:t>
+      </w:r>
+      <w:r>
+        <w:rPr>
+          <w:noProof/>
+          <w:lang w:bidi="es-ES"/>
+        </w:rPr>
+        <w:t>has been created based on</w:t>
+      </w:r>
+      <w:r>
+        <w:rPr>
+          <w:noProof/>
+          <w:lang w:bidi="es-ES"/>
+        </w:rPr>
+        <w:t xml:space="preserve"> the insight of </w:t>
+      </w:r>
+      <w:r>
+        <w:rPr>
+          <w:noProof/>
+          <w:lang w:bidi="es-ES"/>
+        </w:rPr>
+        <w:t>a map. This “map” would display cities, villages and valleys which are interconnected by some conveyance means.</w:t>
+      </w:r>
+      <w:r>
+        <w:rPr>
+          <w:noProof/>
+          <w:lang w:bidi="es-ES"/>
+        </w:rPr>
+        <w:t xml:space="preserve"> These means are: buslines, railways and boat</w:t>
+      </w:r>
+      <w:r>
+        <w:rPr>
+          <w:noProof/>
+          <w:lang w:bidi="es-ES"/>
+        </w:rPr>
+        <w:t>s</w:t>
+      </w:r>
+      <w:r>
+        <w:rPr>
+          <w:noProof/>
+          <w:lang w:bidi="es-ES"/>
+        </w:rPr>
+        <w:t>.</w:t>
+      </w:r>
       <w:bookmarkStart w:id="0" w:name="_GoBack"/>
       <w:bookmarkEnd w:id="0"/>
     </w:p>
@@ -1913,14 +1915,14 @@
     <w:charset w:val="00"/>
     <w:family w:val="swiss"/>
     <w:pitch w:val="variable"/>
-    <w:sig w:usb0="E0002EFF" w:usb1="C000247B" w:usb2="00000009" w:usb3="00000000" w:csb0="000001FF" w:csb1="00000000"/>
+    <w:sig w:usb0="E0002AFF" w:usb1="4000ACFF" w:usb2="00000001" w:usb3="00000000" w:csb0="000001FF" w:csb1="00000000"/>
   </w:font>
   <w:font w:name="Times New Roman">
     <w:panose1 w:val="02020603050405020304"/>
     <w:charset w:val="00"/>
     <w:family w:val="roman"/>
     <w:pitch w:val="variable"/>
-    <w:sig w:usb0="E0002EFF" w:usb1="C000785B" w:usb2="00000009" w:usb3="00000000" w:csb0="000001FF" w:csb1="00000000"/>
+    <w:sig w:usb0="E0002AFF" w:usb1="C0007843" w:usb2="00000009" w:usb3="00000000" w:csb0="000001FF" w:csb1="00000000"/>
   </w:font>
   <w:font w:name="MS Mincho">
     <w:altName w:val="ＭＳ 明朝"/>
@@ -1935,7 +1937,7 @@
     <w:charset w:val="00"/>
     <w:family w:val="swiss"/>
     <w:pitch w:val="variable"/>
-    <w:sig w:usb0="E0002EFF" w:usb1="C000785B" w:usb2="00000009" w:usb3="00000000" w:csb0="000001FF" w:csb1="00000000"/>
+    <w:sig w:usb0="E0002AFF" w:usb1="C0007843" w:usb2="00000009" w:usb3="00000000" w:csb0="000001FF" w:csb1="00000000"/>
   </w:font>
   <w:font w:name="MS Gothic">
     <w:altName w:val="ＭＳ ゴシック"/>
@@ -1957,7 +1959,7 @@
     <w:charset w:val="00"/>
     <w:family w:val="swiss"/>
     <w:pitch w:val="variable"/>
-    <w:sig w:usb0="E0002AFF" w:usb1="C000247B" w:usb2="00000009" w:usb3="00000000" w:csb0="000001FF" w:csb1="00000000"/>
+    <w:sig w:usb0="A0002AEF" w:usb1="4000207B" w:usb2="00000000" w:usb3="00000000" w:csb0="000001FF" w:csb1="00000000"/>
   </w:font>
 </w:fonts>
 </file>
@@ -1979,7 +1981,9 @@
   </w:compat>
   <w:rsids>
     <w:rsidRoot w:val="00CE5E06"/>
+    <w:rsid w:val="006176E6"/>
     <w:rsid w:val="00CE5E06"/>
+    <w:rsid w:val="00E42C3E"/>
   </w:rsids>
   <m:mathPr>
     <m:mathFont m:val="Cambria Math"/>

</xml_diff>

<commit_message>
Acabada motivación(punto 1 de la tarea)
</commit_message>
<xml_diff>
--- a/NEO4J/neo4jTeamworkDocumentation.docx
+++ b/NEO4J/neo4jTeamworkDocumentation.docx
@@ -120,7 +120,7 @@
                     <pic:cNvPicPr/>
                   </pic:nvPicPr>
                   <pic:blipFill>
-                    <a:blip r:embed="rId7" cstate="print">
+                    <a:blip r:embed="rId8" cstate="print">
                       <a:extLst>
                         <a:ext uri="{28A0092B-C50C-407E-A947-70E740481C1C}">
                           <a14:useLocalDpi xmlns:a14="http://schemas.microsoft.com/office/drawing/2010/main" val="0"/>
@@ -486,7 +486,7 @@
                     <w:noProof/>
                     <w:lang w:bidi="es-ES"/>
                   </w:rPr>
-                  <w:t>26 December</w:t>
+                  <w:t>27 December</w:t>
                 </w:r>
                 <w:r>
                   <w:rPr>
@@ -615,21 +615,8 @@
                   </w:rPr>
                   <w:t>I</w:t>
                 </w:r>
-                <w:proofErr w:type="spellStart"/>
                 <w:r>
-                  <w:t>nformation</w:t>
-                </w:r>
-                <w:proofErr w:type="spellEnd"/>
-                <w:r>
-                  <w:t xml:space="preserve"> Repositories – </w:t>
-                </w:r>
-                <w:proofErr w:type="spellStart"/>
-                <w:r>
-                  <w:t>UniOvi</w:t>
-                </w:r>
-                <w:proofErr w:type="spellEnd"/>
-                <w:r>
-                  <w:t xml:space="preserve"> 19-20</w:t>
+                  <w:t>nformation Repositories – UniOvi 19-20</w:t>
                 </w:r>
               </w:sdtContent>
             </w:sdt>
@@ -794,33 +781,51 @@
         </w:rPr>
         <w:br w:type="page"/>
       </w:r>
-      <w:r>
-        <w:rPr>
-          <w:noProof/>
-          <w:lang w:bidi="es-ES"/>
-        </w:rPr>
-        <w:lastRenderedPageBreak/>
-        <w:t>Preface</w:t>
-      </w:r>
     </w:p>
     <w:p>
       <w:pPr>
         <w:pStyle w:val="Ttulo1"/>
         <w:rPr>
           <w:noProof/>
-          <w:sz w:val="44"/>
-          <w:szCs w:val="44"/>
-          <w:lang w:bidi="es-ES"/>
-        </w:rPr>
-      </w:pPr>
-      <w:r>
-        <w:rPr>
-          <w:noProof/>
-          <w:sz w:val="44"/>
-          <w:szCs w:val="44"/>
-          <w:lang w:bidi="es-ES"/>
-        </w:rPr>
+          <w:lang w:bidi="es-ES"/>
+        </w:rPr>
+      </w:pPr>
+      <w:r>
+        <w:rPr>
+          <w:noProof/>
+          <w:lang w:bidi="es-ES"/>
+        </w:rPr>
+        <w:lastRenderedPageBreak/>
+        <w:t>1.</w:t>
+      </w:r>
+      <w:r>
         <w:t>Motivation</w:t>
+      </w:r>
+    </w:p>
+    <w:p>
+      <w:pPr>
+        <w:pStyle w:val="Contenido"/>
+        <w:spacing w:before="240" w:after="240"/>
+        <w:jc w:val="both"/>
+        <w:rPr>
+          <w:noProof/>
+          <w:u w:val="single"/>
+          <w:lang w:bidi="es-ES"/>
+        </w:rPr>
+      </w:pPr>
+      <w:r>
+        <w:rPr>
+          <w:noProof/>
+          <w:lang w:bidi="es-ES"/>
+        </w:rPr>
+        <w:t xml:space="preserve">Domain: Transport systems across </w:t>
+      </w:r>
+      <w:r>
+        <w:rPr>
+          <w:noProof/>
+          <w:lang w:bidi="es-ES"/>
+        </w:rPr>
+        <w:t>cities, villages and valleys.</w:t>
       </w:r>
     </w:p>
     <w:p>
@@ -866,7 +871,7 @@
           <w:noProof/>
           <w:lang w:bidi="es-ES"/>
         </w:rPr>
-        <w:t xml:space="preserve"> These means are: buslines, railways and boat</w:t>
+        <w:t xml:space="preserve"> These are: buslines, railways and boat</w:t>
       </w:r>
       <w:r>
         <w:rPr>
@@ -881,13 +886,758 @@
           <w:lang w:bidi="es-ES"/>
         </w:rPr>
         <w:t>.</w:t>
+      </w:r>
+    </w:p>
+    <w:p>
+      <w:pPr>
+        <w:pStyle w:val="Contenido"/>
+        <w:spacing w:after="240"/>
+        <w:jc w:val="center"/>
+        <w:rPr>
+          <w:noProof/>
+          <w:lang w:bidi="es-ES"/>
+        </w:rPr>
+      </w:pPr>
+      <w:r>
+        <w:rPr>
+          <w:noProof/>
+          <w:lang w:bidi="es-ES"/>
+        </w:rPr>
+        <w:drawing>
+          <wp:inline distT="0" distB="0" distL="0" distR="0" wp14:anchorId="396AD553" wp14:editId="5B779054">
+            <wp:extent cx="3886200" cy="895350"/>
+            <wp:effectExtent l="0" t="0" r="0" b="0"/>
+            <wp:docPr id="4" name="Imagen 4"/>
+            <wp:cNvGraphicFramePr>
+              <a:graphicFrameLocks xmlns:a="http://schemas.openxmlformats.org/drawingml/2006/main" noChangeAspect="1"/>
+            </wp:cNvGraphicFramePr>
+            <a:graphic xmlns:a="http://schemas.openxmlformats.org/drawingml/2006/main">
+              <a:graphicData uri="http://schemas.openxmlformats.org/drawingml/2006/picture">
+                <pic:pic xmlns:pic="http://schemas.openxmlformats.org/drawingml/2006/picture">
+                  <pic:nvPicPr>
+                    <pic:cNvPr id="0" name="Picture 5"/>
+                    <pic:cNvPicPr>
+                      <a:picLocks noChangeAspect="1" noChangeArrowheads="1"/>
+                    </pic:cNvPicPr>
+                  </pic:nvPicPr>
+                  <pic:blipFill>
+                    <a:blip r:embed="rId9">
+                      <a:extLst>
+                        <a:ext uri="{28A0092B-C50C-407E-A947-70E740481C1C}">
+                          <a14:useLocalDpi xmlns:a14="http://schemas.microsoft.com/office/drawing/2010/main" val="0"/>
+                        </a:ext>
+                      </a:extLst>
+                    </a:blip>
+                    <a:srcRect/>
+                    <a:stretch>
+                      <a:fillRect/>
+                    </a:stretch>
+                  </pic:blipFill>
+                  <pic:spPr bwMode="auto">
+                    <a:xfrm>
+                      <a:off x="0" y="0"/>
+                      <a:ext cx="3886200" cy="895350"/>
+                    </a:xfrm>
+                    <a:prstGeom prst="rect">
+                      <a:avLst/>
+                    </a:prstGeom>
+                    <a:noFill/>
+                    <a:ln>
+                      <a:noFill/>
+                    </a:ln>
+                  </pic:spPr>
+                </pic:pic>
+              </a:graphicData>
+            </a:graphic>
+          </wp:inline>
+        </w:drawing>
+      </w:r>
+    </w:p>
+    <w:p>
+      <w:pPr>
+        <w:pStyle w:val="Contenido"/>
+        <w:spacing w:after="240"/>
+        <w:jc w:val="both"/>
+        <w:rPr>
+          <w:noProof/>
+          <w:lang w:bidi="es-ES"/>
+        </w:rPr>
+      </w:pPr>
+      <w:r>
+        <w:rPr>
+          <w:noProof/>
+          <w:lang w:bidi="es-ES"/>
+        </w:rPr>
+        <w:t>As it can be seen from above schema, our domain allows nodes to be interrelated using three types of relationships: Railway, Boat and Busline</w:t>
+      </w:r>
+      <w:r>
+        <w:rPr>
+          <w:noProof/>
+          <w:lang w:bidi="es-ES"/>
+        </w:rPr>
+        <w:t>.</w:t>
+      </w:r>
+      <w:r>
+        <w:rPr>
+          <w:noProof/>
+          <w:lang w:bidi="es-ES"/>
+        </w:rPr>
+        <w:t xml:space="preserve"> Although t</w:t>
+      </w:r>
+      <w:r>
+        <w:rPr>
+          <w:noProof/>
+          <w:lang w:bidi="es-ES"/>
+        </w:rPr>
+        <w:t xml:space="preserve">hey are not represented </w:t>
+      </w:r>
+      <w:r>
+        <w:rPr>
+          <w:noProof/>
+          <w:lang w:bidi="es-ES"/>
+        </w:rPr>
+        <w:t>with an arrow in the schema,</w:t>
+      </w:r>
+      <w:r>
+        <w:rPr>
+          <w:noProof/>
+          <w:lang w:bidi="es-ES"/>
+        </w:rPr>
+        <w:t xml:space="preserve"> they will be </w:t>
+      </w:r>
+      <w:r>
+        <w:rPr>
+          <w:noProof/>
+          <w:lang w:bidi="es-ES"/>
+        </w:rPr>
+        <w:t xml:space="preserve">represented </w:t>
+      </w:r>
+      <w:r>
+        <w:rPr>
+          <w:noProof/>
+          <w:lang w:bidi="es-ES"/>
+        </w:rPr>
+        <w:t>using</w:t>
+      </w:r>
+      <w:r>
+        <w:rPr>
+          <w:noProof/>
+          <w:lang w:bidi="es-ES"/>
+        </w:rPr>
+        <w:t xml:space="preserve"> </w:t>
+      </w:r>
+      <w:r>
+        <w:rPr>
+          <w:noProof/>
+          <w:lang w:bidi="es-ES"/>
+        </w:rPr>
+        <w:t>a directed arrow in our graph</w:t>
+      </w:r>
+      <w:r>
+        <w:rPr>
+          <w:noProof/>
+          <w:lang w:bidi="es-ES"/>
+        </w:rPr>
+        <w:t>.</w:t>
+      </w:r>
+      <w:r>
+        <w:rPr>
+          <w:noProof/>
+          <w:lang w:bidi="es-ES"/>
+        </w:rPr>
+        <w:t xml:space="preserve"> This is no problem</w:t>
+      </w:r>
+      <w:r>
+        <w:rPr>
+          <w:noProof/>
+          <w:lang w:bidi="es-ES"/>
+        </w:rPr>
+        <w:t>,</w:t>
+      </w:r>
+      <w:r>
+        <w:rPr>
+          <w:noProof/>
+          <w:lang w:bidi="es-ES"/>
+        </w:rPr>
+        <w:t xml:space="preserve"> </w:t>
+      </w:r>
+      <w:r>
+        <w:rPr>
+          <w:noProof/>
+          <w:lang w:bidi="es-ES"/>
+        </w:rPr>
+        <w:t xml:space="preserve">as </w:t>
+      </w:r>
+      <w:r>
+        <w:rPr>
+          <w:noProof/>
+          <w:lang w:bidi="es-ES"/>
+        </w:rPr>
+        <w:t>they can be traversed both ways</w:t>
+      </w:r>
+      <w:r>
+        <w:rPr>
+          <w:noProof/>
+          <w:lang w:bidi="es-ES"/>
+        </w:rPr>
+        <w:t xml:space="preserve"> when querying</w:t>
+      </w:r>
+      <w:r>
+        <w:rPr>
+          <w:noProof/>
+          <w:lang w:bidi="es-ES"/>
+        </w:rPr>
+        <w:t>.</w:t>
+      </w:r>
+    </w:p>
+    <w:p>
+      <w:pPr>
+        <w:pStyle w:val="Contenido"/>
+        <w:spacing w:after="240"/>
+        <w:jc w:val="both"/>
+        <w:rPr>
+          <w:noProof/>
+          <w:lang w:bidi="es-ES"/>
+        </w:rPr>
+      </w:pPr>
+      <w:r>
+        <w:rPr>
+          <w:noProof/>
+          <w:lang w:bidi="es-ES"/>
+        </w:rPr>
+        <w:t xml:space="preserve">Each </w:t>
+      </w:r>
+      <w:r>
+        <w:rPr>
+          <w:noProof/>
+          <w:lang w:bidi="es-ES"/>
+        </w:rPr>
+        <w:t xml:space="preserve">relationship </w:t>
+      </w:r>
+      <w:r>
+        <w:rPr>
+          <w:noProof/>
+          <w:lang w:bidi="es-ES"/>
+        </w:rPr>
+        <w:t>has a different set of attributes. Distributed as follows:</w:t>
+      </w:r>
+    </w:p>
+    <w:p>
+      <w:pPr>
+        <w:pStyle w:val="Contenido"/>
+        <w:numPr>
+          <w:ilvl w:val="0"/>
+          <w:numId w:val="1"/>
+        </w:numPr>
+        <w:jc w:val="both"/>
+        <w:rPr>
+          <w:noProof/>
+          <w:lang w:bidi="es-ES"/>
+        </w:rPr>
+      </w:pPr>
+      <w:r>
+        <w:rPr>
+          <w:noProof/>
+          <w:lang w:bidi="es-ES"/>
+        </w:rPr>
+        <w:t>Railway:</w:t>
+      </w:r>
+    </w:p>
+    <w:p>
+      <w:pPr>
+        <w:pStyle w:val="Contenido"/>
+        <w:numPr>
+          <w:ilvl w:val="1"/>
+          <w:numId w:val="1"/>
+        </w:numPr>
+        <w:jc w:val="both"/>
+        <w:rPr>
+          <w:noProof/>
+          <w:lang w:bidi="es-ES"/>
+        </w:rPr>
+      </w:pPr>
+      <w:r>
+        <w:rPr>
+          <w:noProof/>
+          <w:lang w:bidi="es-ES"/>
+        </w:rPr>
+        <w:t>Line: Indicates the line of the linking railway.</w:t>
+      </w:r>
+    </w:p>
+    <w:p>
+      <w:pPr>
+        <w:pStyle w:val="Contenido"/>
+        <w:numPr>
+          <w:ilvl w:val="1"/>
+          <w:numId w:val="1"/>
+        </w:numPr>
+        <w:jc w:val="both"/>
+        <w:rPr>
+          <w:noProof/>
+          <w:lang w:bidi="es-ES"/>
+        </w:rPr>
+      </w:pPr>
+      <w:r>
+        <w:rPr>
+          <w:noProof/>
+          <w:lang w:bidi="es-ES"/>
+        </w:rPr>
+        <w:t>Average ride time: The arbitrarily “estimated” time to go through such relationship(railway).</w:t>
+      </w:r>
+    </w:p>
+    <w:p>
+      <w:pPr>
+        <w:pStyle w:val="Contenido"/>
+        <w:numPr>
+          <w:ilvl w:val="1"/>
+          <w:numId w:val="1"/>
+        </w:numPr>
+        <w:jc w:val="both"/>
+        <w:rPr>
+          <w:noProof/>
+          <w:lang w:bidi="es-ES"/>
+        </w:rPr>
+      </w:pPr>
+      <w:r>
+        <w:rPr>
+          <w:noProof/>
+          <w:lang w:bidi="es-ES"/>
+        </w:rPr>
+        <w:t>Price: The arbitrarily chosen price to go through this railway relationship.</w:t>
+      </w:r>
+    </w:p>
+    <w:p>
+      <w:pPr>
+        <w:pStyle w:val="Contenido"/>
+        <w:numPr>
+          <w:ilvl w:val="0"/>
+          <w:numId w:val="1"/>
+        </w:numPr>
+        <w:jc w:val="both"/>
+        <w:rPr>
+          <w:noProof/>
+          <w:lang w:bidi="es-ES"/>
+        </w:rPr>
+      </w:pPr>
+      <w:r>
+        <w:rPr>
+          <w:noProof/>
+          <w:lang w:bidi="es-ES"/>
+        </w:rPr>
+        <w:t>Busline</w:t>
+      </w:r>
+      <w:r>
+        <w:rPr>
+          <w:noProof/>
+          <w:lang w:bidi="es-ES"/>
+        </w:rPr>
+        <w:t>:</w:t>
+      </w:r>
+    </w:p>
+    <w:p>
+      <w:pPr>
+        <w:pStyle w:val="Contenido"/>
+        <w:numPr>
+          <w:ilvl w:val="1"/>
+          <w:numId w:val="1"/>
+        </w:numPr>
+        <w:jc w:val="both"/>
+        <w:rPr>
+          <w:noProof/>
+          <w:lang w:bidi="es-ES"/>
+        </w:rPr>
+      </w:pPr>
+      <w:r>
+        <w:rPr>
+          <w:noProof/>
+          <w:lang w:bidi="es-ES"/>
+        </w:rPr>
+        <w:t>Average ride time: The arbitrarily “estimated” time to go through such relationship(</w:t>
+      </w:r>
+      <w:r>
+        <w:rPr>
+          <w:noProof/>
+          <w:lang w:bidi="es-ES"/>
+        </w:rPr>
+        <w:t>busline</w:t>
+      </w:r>
+      <w:r>
+        <w:rPr>
+          <w:noProof/>
+          <w:lang w:bidi="es-ES"/>
+        </w:rPr>
+        <w:t>).</w:t>
+      </w:r>
+    </w:p>
+    <w:p>
+      <w:pPr>
+        <w:pStyle w:val="Contenido"/>
+        <w:numPr>
+          <w:ilvl w:val="1"/>
+          <w:numId w:val="1"/>
+        </w:numPr>
+        <w:jc w:val="both"/>
+        <w:rPr>
+          <w:noProof/>
+          <w:lang w:bidi="es-ES"/>
+        </w:rPr>
+      </w:pPr>
+      <w:r>
+        <w:rPr>
+          <w:noProof/>
+          <w:lang w:bidi="es-ES"/>
+        </w:rPr>
+        <w:t xml:space="preserve">Price: The arbitrarily chosen price to go through this </w:t>
+      </w:r>
+      <w:r>
+        <w:rPr>
+          <w:noProof/>
+          <w:lang w:bidi="es-ES"/>
+        </w:rPr>
+        <w:t>busline</w:t>
+      </w:r>
+      <w:r>
+        <w:rPr>
+          <w:noProof/>
+          <w:lang w:bidi="es-ES"/>
+        </w:rPr>
+        <w:t xml:space="preserve"> relationship.</w:t>
+      </w:r>
+    </w:p>
+    <w:p>
+      <w:pPr>
+        <w:pStyle w:val="Contenido"/>
+        <w:numPr>
+          <w:ilvl w:val="0"/>
+          <w:numId w:val="1"/>
+        </w:numPr>
+        <w:jc w:val="both"/>
+        <w:rPr>
+          <w:noProof/>
+          <w:lang w:bidi="es-ES"/>
+        </w:rPr>
+      </w:pPr>
+      <w:r>
+        <w:rPr>
+          <w:noProof/>
+          <w:lang w:bidi="es-ES"/>
+        </w:rPr>
+        <w:t xml:space="preserve">Boat: </w:t>
+      </w:r>
+    </w:p>
+    <w:p>
+      <w:pPr>
+        <w:pStyle w:val="Contenido"/>
+        <w:numPr>
+          <w:ilvl w:val="1"/>
+          <w:numId w:val="1"/>
+        </w:numPr>
+        <w:jc w:val="both"/>
+        <w:rPr>
+          <w:noProof/>
+          <w:lang w:bidi="es-ES"/>
+        </w:rPr>
+      </w:pPr>
+      <w:r>
+        <w:rPr>
+          <w:noProof/>
+          <w:lang w:bidi="es-ES"/>
+        </w:rPr>
+        <w:t>Average ride time: The arbitrarily “estimated” time to go through such relationship(railway).</w:t>
+      </w:r>
+    </w:p>
+    <w:p>
+      <w:pPr>
+        <w:pStyle w:val="Contenido"/>
+        <w:numPr>
+          <w:ilvl w:val="1"/>
+          <w:numId w:val="1"/>
+        </w:numPr>
+        <w:spacing w:after="240"/>
+        <w:jc w:val="both"/>
+        <w:rPr>
+          <w:noProof/>
+          <w:lang w:bidi="es-ES"/>
+        </w:rPr>
+      </w:pPr>
+      <w:r>
+        <w:rPr>
+          <w:noProof/>
+          <w:lang w:bidi="es-ES"/>
+        </w:rPr>
+        <w:t>Price: The arbitrarily chosen price to go through this railway relationship</w:t>
+      </w:r>
+      <w:r>
+        <w:rPr>
+          <w:noProof/>
+          <w:lang w:bidi="es-ES"/>
+        </w:rPr>
+        <w:t>.</w:t>
+      </w:r>
+    </w:p>
+    <w:p>
+      <w:pPr>
+        <w:pStyle w:val="Contenido"/>
+        <w:spacing w:after="240"/>
+        <w:jc w:val="both"/>
+        <w:rPr>
+          <w:noProof/>
+          <w:lang w:bidi="es-ES"/>
+        </w:rPr>
+      </w:pPr>
+      <w:r>
+        <w:rPr>
+          <w:noProof/>
+          <w:lang w:bidi="es-ES"/>
+        </w:rPr>
+        <w:t>Moreover, nodes also have a defined set of attributes. No discrimination has been applied to different class nodes. These mentioned classes are: Valley, City and Village.</w:t>
+      </w:r>
+    </w:p>
+    <w:p>
+      <w:pPr>
+        <w:pStyle w:val="Contenido"/>
+        <w:spacing w:after="240"/>
+        <w:jc w:val="both"/>
+        <w:rPr>
+          <w:noProof/>
+          <w:lang w:bidi="es-ES"/>
+        </w:rPr>
+      </w:pPr>
+      <w:r>
+        <w:rPr>
+          <w:noProof/>
+          <w:lang w:bidi="es-ES"/>
+        </w:rPr>
+        <w:t>To continue, the set of attributes set for all the nodes in the domain is this:</w:t>
+      </w:r>
+    </w:p>
+    <w:p>
+      <w:pPr>
+        <w:pStyle w:val="Contenido"/>
+        <w:numPr>
+          <w:ilvl w:val="0"/>
+          <w:numId w:val="3"/>
+        </w:numPr>
+        <w:jc w:val="both"/>
+        <w:rPr>
+          <w:noProof/>
+          <w:lang w:bidi="es-ES"/>
+        </w:rPr>
+      </w:pPr>
+      <w:r>
+        <w:rPr>
+          <w:noProof/>
+          <w:lang w:bidi="es-ES"/>
+        </w:rPr>
+        <w:lastRenderedPageBreak/>
+        <w:t xml:space="preserve">City, Village and Valley: </w:t>
+      </w:r>
+    </w:p>
+    <w:p>
+      <w:pPr>
+        <w:pStyle w:val="Contenido"/>
+        <w:numPr>
+          <w:ilvl w:val="1"/>
+          <w:numId w:val="3"/>
+        </w:numPr>
+        <w:jc w:val="both"/>
+        <w:rPr>
+          <w:noProof/>
+          <w:lang w:bidi="es-ES"/>
+        </w:rPr>
+      </w:pPr>
+      <w:r>
+        <w:rPr>
+          <w:noProof/>
+          <w:lang w:bidi="es-ES"/>
+        </w:rPr>
+        <w:t>Name: Indicates the name of the place the node represents.</w:t>
+      </w:r>
+    </w:p>
+    <w:p>
+      <w:pPr>
+        <w:pStyle w:val="Contenido"/>
+        <w:numPr>
+          <w:ilvl w:val="1"/>
+          <w:numId w:val="3"/>
+        </w:numPr>
+        <w:spacing w:after="240"/>
+        <w:jc w:val="both"/>
+        <w:rPr>
+          <w:noProof/>
+          <w:lang w:bidi="es-ES"/>
+        </w:rPr>
+      </w:pPr>
+      <w:r>
+        <w:rPr>
+          <w:noProof/>
+          <w:lang w:bidi="es-ES"/>
+        </w:rPr>
+        <w:t>Inhabitants: Stores the number of inhabitants populating the place. (Data taken from the internet. Disclaimer: Could be outdated).</w:t>
+      </w:r>
+    </w:p>
+    <w:p>
+      <w:pPr>
+        <w:pStyle w:val="Contenido"/>
+        <w:spacing w:after="240"/>
+        <w:jc w:val="both"/>
+        <w:rPr>
+          <w:noProof/>
+          <w:lang w:bidi="es-ES"/>
+        </w:rPr>
+      </w:pPr>
+      <w:r>
+        <w:rPr>
+          <w:noProof/>
+          <w:lang w:bidi="es-ES"/>
+        </w:rPr>
+        <w:t>Nodes in our domain might have one class among these: City, Village and Valley.</w:t>
+      </w:r>
+      <w:r>
+        <w:rPr>
+          <w:noProof/>
+          <w:lang w:bidi="es-ES"/>
+        </w:rPr>
+        <w:t xml:space="preserve"> Though our model allows it, some connections would be logically and physically impossible. </w:t>
+      </w:r>
+      <w:r>
+        <w:rPr>
+          <w:noProof/>
+          <w:lang w:bidi="es-ES"/>
+        </w:rPr>
+        <w:t>Not all places represented have a d</w:t>
+      </w:r>
+      <w:r>
+        <w:rPr>
+          <w:noProof/>
+          <w:lang w:bidi="es-ES"/>
+        </w:rPr>
+        <w:t>o</w:t>
+      </w:r>
+      <w:r>
+        <w:rPr>
+          <w:noProof/>
+          <w:lang w:bidi="es-ES"/>
+        </w:rPr>
+        <w:t>ck.</w:t>
+      </w:r>
+      <w:r>
+        <w:rPr>
+          <w:noProof/>
+          <w:lang w:bidi="es-ES"/>
+        </w:rPr>
+        <w:t xml:space="preserve"> In addition, </w:t>
+      </w:r>
+      <w:r>
+        <w:rPr>
+          <w:noProof/>
+          <w:lang w:bidi="es-ES"/>
+        </w:rPr>
+        <w:t xml:space="preserve">only some of the possible </w:t>
+      </w:r>
+      <w:r>
+        <w:rPr>
+          <w:noProof/>
+          <w:lang w:bidi="es-ES"/>
+        </w:rPr>
+        <w:t>link</w:t>
+      </w:r>
+      <w:r>
+        <w:rPr>
+          <w:noProof/>
+          <w:lang w:bidi="es-ES"/>
+        </w:rPr>
+        <w:t>s</w:t>
+      </w:r>
+      <w:r>
+        <w:rPr>
+          <w:noProof/>
+          <w:lang w:bidi="es-ES"/>
+        </w:rPr>
+        <w:t xml:space="preserve"> ha</w:t>
+      </w:r>
+      <w:r>
+        <w:rPr>
+          <w:noProof/>
+          <w:lang w:bidi="es-ES"/>
+        </w:rPr>
+        <w:t>ve</w:t>
+      </w:r>
+      <w:r>
+        <w:rPr>
+          <w:noProof/>
+          <w:lang w:bidi="es-ES"/>
+        </w:rPr>
+        <w:t xml:space="preserve"> been represented for the sake of simplicity</w:t>
+      </w:r>
+      <w:r>
+        <w:rPr>
+          <w:noProof/>
+          <w:lang w:bidi="es-ES"/>
+        </w:rPr>
+        <w:t xml:space="preserve"> of the database instance</w:t>
+      </w:r>
+      <w:r>
+        <w:rPr>
+          <w:noProof/>
+          <w:lang w:bidi="es-ES"/>
+        </w:rPr>
+        <w:t>.</w:t>
+      </w:r>
+    </w:p>
+    <w:p>
+      <w:pPr>
+        <w:pStyle w:val="Contenido"/>
+        <w:spacing w:after="240"/>
+        <w:jc w:val="both"/>
+        <w:rPr>
+          <w:noProof/>
+          <w:lang w:bidi="es-ES"/>
+        </w:rPr>
+      </w:pPr>
+      <w:r>
+        <w:rPr>
+          <w:noProof/>
+          <w:lang w:bidi="es-ES"/>
+        </w:rPr>
+        <w:t>To conclude this summary of the graph database domain, the names and data have been selected using Asturias’s geography. Not every single location of the Principality has been represented because of the same reasons as stated beforehand</w:t>
+      </w:r>
+      <w:r>
+        <w:rPr>
+          <w:noProof/>
+          <w:lang w:bidi="es-ES"/>
+        </w:rPr>
+        <w:t xml:space="preserve"> (Not necessary to be exhaustive)</w:t>
+      </w:r>
+      <w:r>
+        <w:rPr>
+          <w:noProof/>
+          <w:lang w:bidi="es-ES"/>
+        </w:rPr>
+        <w:t>.</w:t>
+      </w:r>
+    </w:p>
+    <w:p>
+      <w:pPr>
+        <w:pStyle w:val="Ttulo1"/>
+        <w:rPr>
+          <w:noProof/>
+          <w:lang w:bidi="es-ES"/>
+        </w:rPr>
+      </w:pPr>
+      <w:r>
+        <w:rPr>
+          <w:noProof/>
+          <w:lang w:bidi="es-ES"/>
+        </w:rPr>
+        <w:t>2.Database instance</w:t>
       </w:r>
       <w:bookmarkStart w:id="0" w:name="_GoBack"/>
       <w:bookmarkEnd w:id="0"/>
     </w:p>
     <w:sectPr>
-      <w:headerReference w:type="default" r:id="rId8"/>
-      <w:footerReference w:type="default" r:id="rId9"/>
+      <w:headerReference w:type="default" r:id="rId10"/>
+      <w:footerReference w:type="default" r:id="rId11"/>
       <w:pgSz w:w="11906" w:h="16838" w:code="9"/>
       <w:pgMar w:top="720" w:right="936" w:bottom="720" w:left="936" w:header="0" w:footer="289" w:gutter="0"/>
       <w:pgNumType w:start="1"/>
@@ -1064,6 +1814,278 @@
     </w:pPr>
   </w:p>
 </w:hdr>
+</file>
+
+<file path=word/numbering.xml><?xml version="1.0" encoding="utf-8"?>
+<w:numbering xmlns:wpc="http://schemas.microsoft.com/office/word/2010/wordprocessingCanvas" xmlns:cx="http://schemas.microsoft.com/office/drawing/2014/chartex" xmlns:cx1="http://schemas.microsoft.com/office/drawing/2015/9/8/chartex" xmlns:cx2="http://schemas.microsoft.com/office/drawing/2015/10/21/chartex" xmlns:cx3="http://schemas.microsoft.com/office/drawing/2016/5/9/chartex" xmlns:cx4="http://schemas.microsoft.com/office/drawing/2016/5/10/chartex" xmlns:cx5="http://schemas.microsoft.com/office/drawing/2016/5/11/chartex" xmlns:cx6="http://schemas.microsoft.com/office/drawing/2016/5/12/chartex" xmlns:cx7="http://schemas.microsoft.com/office/drawing/2016/5/13/chartex" xmlns:cx8="http://schemas.microsoft.com/office/drawing/2016/5/14/chartex" xmlns:mc="http://schemas.openxmlformats.org/markup-compatibility/2006" xmlns:aink="http://schemas.microsoft.com/office/drawing/2016/ink" xmlns:am3d="http://schemas.microsoft.com/office/drawing/2017/model3d" xmlns:o="urn:schemas-microsoft-com:office:office" xmlns:r="http://schemas.openxmlformats.org/officeDocument/2006/relationships" xmlns:m="http://schemas.openxmlformats.org/officeDocument/2006/math" xmlns:v="urn:schemas-microsoft-com:vml" xmlns:wp14="http://schemas.microsoft.com/office/word/2010/wordprocessingDrawing" xmlns:wp="http://schemas.openxmlformats.org/drawingml/2006/wordprocessingDrawing" xmlns:w10="urn:schemas-microsoft-com:office:word" xmlns:w="http://schemas.openxmlformats.org/wordprocessingml/2006/main" xmlns:w14="http://schemas.microsoft.com/office/word/2010/wordml" xmlns:w15="http://schemas.microsoft.com/office/word/2012/wordml" xmlns:w16cid="http://schemas.microsoft.com/office/word/2016/wordml/cid" xmlns:w16se="http://schemas.microsoft.com/office/word/2015/wordml/symex" xmlns:wpg="http://schemas.microsoft.com/office/word/2010/wordprocessingGroup" xmlns:wpi="http://schemas.microsoft.com/office/word/2010/wordprocessingInk" xmlns:wne="http://schemas.microsoft.com/office/word/2006/wordml" xmlns:wps="http://schemas.microsoft.com/office/word/2010/wordprocessingShape" mc:Ignorable="w14 w15 w16se w16cid wp14">
+  <w:abstractNum w:abstractNumId="0" w15:restartNumberingAfterBreak="0">
+    <w:nsid w:val="08EC640F"/>
+    <w:multiLevelType w:val="hybridMultilevel"/>
+    <w:tmpl w:val="B92072AA"/>
+    <w:lvl w:ilvl="0" w:tplc="0C0A000F">
+      <w:start w:val="1"/>
+      <w:numFmt w:val="decimal"/>
+      <w:lvlText w:val="%1."/>
+      <w:lvlJc w:val="left"/>
+      <w:pPr>
+        <w:ind w:left="720" w:hanging="360"/>
+      </w:pPr>
+    </w:lvl>
+    <w:lvl w:ilvl="1" w:tplc="0C0A0019" w:tentative="1">
+      <w:start w:val="1"/>
+      <w:numFmt w:val="lowerLetter"/>
+      <w:lvlText w:val="%2."/>
+      <w:lvlJc w:val="left"/>
+      <w:pPr>
+        <w:ind w:left="1440" w:hanging="360"/>
+      </w:pPr>
+    </w:lvl>
+    <w:lvl w:ilvl="2" w:tplc="0C0A001B" w:tentative="1">
+      <w:start w:val="1"/>
+      <w:numFmt w:val="lowerRoman"/>
+      <w:lvlText w:val="%3."/>
+      <w:lvlJc w:val="right"/>
+      <w:pPr>
+        <w:ind w:left="2160" w:hanging="180"/>
+      </w:pPr>
+    </w:lvl>
+    <w:lvl w:ilvl="3" w:tplc="0C0A000F" w:tentative="1">
+      <w:start w:val="1"/>
+      <w:numFmt w:val="decimal"/>
+      <w:lvlText w:val="%4."/>
+      <w:lvlJc w:val="left"/>
+      <w:pPr>
+        <w:ind w:left="2880" w:hanging="360"/>
+      </w:pPr>
+    </w:lvl>
+    <w:lvl w:ilvl="4" w:tplc="0C0A0019" w:tentative="1">
+      <w:start w:val="1"/>
+      <w:numFmt w:val="lowerLetter"/>
+      <w:lvlText w:val="%5."/>
+      <w:lvlJc w:val="left"/>
+      <w:pPr>
+        <w:ind w:left="3600" w:hanging="360"/>
+      </w:pPr>
+    </w:lvl>
+    <w:lvl w:ilvl="5" w:tplc="0C0A001B" w:tentative="1">
+      <w:start w:val="1"/>
+      <w:numFmt w:val="lowerRoman"/>
+      <w:lvlText w:val="%6."/>
+      <w:lvlJc w:val="right"/>
+      <w:pPr>
+        <w:ind w:left="4320" w:hanging="180"/>
+      </w:pPr>
+    </w:lvl>
+    <w:lvl w:ilvl="6" w:tplc="0C0A000F" w:tentative="1">
+      <w:start w:val="1"/>
+      <w:numFmt w:val="decimal"/>
+      <w:lvlText w:val="%7."/>
+      <w:lvlJc w:val="left"/>
+      <w:pPr>
+        <w:ind w:left="5040" w:hanging="360"/>
+      </w:pPr>
+    </w:lvl>
+    <w:lvl w:ilvl="7" w:tplc="0C0A0019" w:tentative="1">
+      <w:start w:val="1"/>
+      <w:numFmt w:val="lowerLetter"/>
+      <w:lvlText w:val="%8."/>
+      <w:lvlJc w:val="left"/>
+      <w:pPr>
+        <w:ind w:left="5760" w:hanging="360"/>
+      </w:pPr>
+    </w:lvl>
+    <w:lvl w:ilvl="8" w:tplc="0C0A001B" w:tentative="1">
+      <w:start w:val="1"/>
+      <w:numFmt w:val="lowerRoman"/>
+      <w:lvlText w:val="%9."/>
+      <w:lvlJc w:val="right"/>
+      <w:pPr>
+        <w:ind w:left="6480" w:hanging="180"/>
+      </w:pPr>
+    </w:lvl>
+  </w:abstractNum>
+  <w:abstractNum w:abstractNumId="1" w15:restartNumberingAfterBreak="0">
+    <w:nsid w:val="398C6B65"/>
+    <w:multiLevelType w:val="hybridMultilevel"/>
+    <w:tmpl w:val="6C8836A0"/>
+    <w:lvl w:ilvl="0" w:tplc="0C0A000F">
+      <w:start w:val="1"/>
+      <w:numFmt w:val="decimal"/>
+      <w:lvlText w:val="%1."/>
+      <w:lvlJc w:val="left"/>
+      <w:pPr>
+        <w:ind w:left="780" w:hanging="360"/>
+      </w:pPr>
+    </w:lvl>
+    <w:lvl w:ilvl="1" w:tplc="0C0A0019">
+      <w:start w:val="1"/>
+      <w:numFmt w:val="lowerLetter"/>
+      <w:lvlText w:val="%2."/>
+      <w:lvlJc w:val="left"/>
+      <w:pPr>
+        <w:ind w:left="1500" w:hanging="360"/>
+      </w:pPr>
+    </w:lvl>
+    <w:lvl w:ilvl="2" w:tplc="0C0A001B" w:tentative="1">
+      <w:start w:val="1"/>
+      <w:numFmt w:val="lowerRoman"/>
+      <w:lvlText w:val="%3."/>
+      <w:lvlJc w:val="right"/>
+      <w:pPr>
+        <w:ind w:left="2220" w:hanging="180"/>
+      </w:pPr>
+    </w:lvl>
+    <w:lvl w:ilvl="3" w:tplc="0C0A000F" w:tentative="1">
+      <w:start w:val="1"/>
+      <w:numFmt w:val="decimal"/>
+      <w:lvlText w:val="%4."/>
+      <w:lvlJc w:val="left"/>
+      <w:pPr>
+        <w:ind w:left="2940" w:hanging="360"/>
+      </w:pPr>
+    </w:lvl>
+    <w:lvl w:ilvl="4" w:tplc="0C0A0019" w:tentative="1">
+      <w:start w:val="1"/>
+      <w:numFmt w:val="lowerLetter"/>
+      <w:lvlText w:val="%5."/>
+      <w:lvlJc w:val="left"/>
+      <w:pPr>
+        <w:ind w:left="3660" w:hanging="360"/>
+      </w:pPr>
+    </w:lvl>
+    <w:lvl w:ilvl="5" w:tplc="0C0A001B" w:tentative="1">
+      <w:start w:val="1"/>
+      <w:numFmt w:val="lowerRoman"/>
+      <w:lvlText w:val="%6."/>
+      <w:lvlJc w:val="right"/>
+      <w:pPr>
+        <w:ind w:left="4380" w:hanging="180"/>
+      </w:pPr>
+    </w:lvl>
+    <w:lvl w:ilvl="6" w:tplc="0C0A000F" w:tentative="1">
+      <w:start w:val="1"/>
+      <w:numFmt w:val="decimal"/>
+      <w:lvlText w:val="%7."/>
+      <w:lvlJc w:val="left"/>
+      <w:pPr>
+        <w:ind w:left="5100" w:hanging="360"/>
+      </w:pPr>
+    </w:lvl>
+    <w:lvl w:ilvl="7" w:tplc="0C0A0019" w:tentative="1">
+      <w:start w:val="1"/>
+      <w:numFmt w:val="lowerLetter"/>
+      <w:lvlText w:val="%8."/>
+      <w:lvlJc w:val="left"/>
+      <w:pPr>
+        <w:ind w:left="5820" w:hanging="360"/>
+      </w:pPr>
+    </w:lvl>
+    <w:lvl w:ilvl="8" w:tplc="0C0A001B" w:tentative="1">
+      <w:start w:val="1"/>
+      <w:numFmt w:val="lowerRoman"/>
+      <w:lvlText w:val="%9."/>
+      <w:lvlJc w:val="right"/>
+      <w:pPr>
+        <w:ind w:left="6540" w:hanging="180"/>
+      </w:pPr>
+    </w:lvl>
+  </w:abstractNum>
+  <w:abstractNum w:abstractNumId="2" w15:restartNumberingAfterBreak="0">
+    <w:nsid w:val="767B1B48"/>
+    <w:multiLevelType w:val="hybridMultilevel"/>
+    <w:tmpl w:val="6C8836A0"/>
+    <w:lvl w:ilvl="0" w:tplc="0C0A000F">
+      <w:start w:val="1"/>
+      <w:numFmt w:val="decimal"/>
+      <w:lvlText w:val="%1."/>
+      <w:lvlJc w:val="left"/>
+      <w:pPr>
+        <w:ind w:left="780" w:hanging="360"/>
+      </w:pPr>
+    </w:lvl>
+    <w:lvl w:ilvl="1" w:tplc="0C0A0019">
+      <w:start w:val="1"/>
+      <w:numFmt w:val="lowerLetter"/>
+      <w:lvlText w:val="%2."/>
+      <w:lvlJc w:val="left"/>
+      <w:pPr>
+        <w:ind w:left="1500" w:hanging="360"/>
+      </w:pPr>
+    </w:lvl>
+    <w:lvl w:ilvl="2" w:tplc="0C0A001B" w:tentative="1">
+      <w:start w:val="1"/>
+      <w:numFmt w:val="lowerRoman"/>
+      <w:lvlText w:val="%3."/>
+      <w:lvlJc w:val="right"/>
+      <w:pPr>
+        <w:ind w:left="2220" w:hanging="180"/>
+      </w:pPr>
+    </w:lvl>
+    <w:lvl w:ilvl="3" w:tplc="0C0A000F" w:tentative="1">
+      <w:start w:val="1"/>
+      <w:numFmt w:val="decimal"/>
+      <w:lvlText w:val="%4."/>
+      <w:lvlJc w:val="left"/>
+      <w:pPr>
+        <w:ind w:left="2940" w:hanging="360"/>
+      </w:pPr>
+    </w:lvl>
+    <w:lvl w:ilvl="4" w:tplc="0C0A0019" w:tentative="1">
+      <w:start w:val="1"/>
+      <w:numFmt w:val="lowerLetter"/>
+      <w:lvlText w:val="%5."/>
+      <w:lvlJc w:val="left"/>
+      <w:pPr>
+        <w:ind w:left="3660" w:hanging="360"/>
+      </w:pPr>
+    </w:lvl>
+    <w:lvl w:ilvl="5" w:tplc="0C0A001B" w:tentative="1">
+      <w:start w:val="1"/>
+      <w:numFmt w:val="lowerRoman"/>
+      <w:lvlText w:val="%6."/>
+      <w:lvlJc w:val="right"/>
+      <w:pPr>
+        <w:ind w:left="4380" w:hanging="180"/>
+      </w:pPr>
+    </w:lvl>
+    <w:lvl w:ilvl="6" w:tplc="0C0A000F" w:tentative="1">
+      <w:start w:val="1"/>
+      <w:numFmt w:val="decimal"/>
+      <w:lvlText w:val="%7."/>
+      <w:lvlJc w:val="left"/>
+      <w:pPr>
+        <w:ind w:left="5100" w:hanging="360"/>
+      </w:pPr>
+    </w:lvl>
+    <w:lvl w:ilvl="7" w:tplc="0C0A0019" w:tentative="1">
+      <w:start w:val="1"/>
+      <w:numFmt w:val="lowerLetter"/>
+      <w:lvlText w:val="%8."/>
+      <w:lvlJc w:val="left"/>
+      <w:pPr>
+        <w:ind w:left="5820" w:hanging="360"/>
+      </w:pPr>
+    </w:lvl>
+    <w:lvl w:ilvl="8" w:tplc="0C0A001B" w:tentative="1">
+      <w:start w:val="1"/>
+      <w:numFmt w:val="lowerRoman"/>
+      <w:lvlText w:val="%9."/>
+      <w:lvlJc w:val="right"/>
+      <w:pPr>
+        <w:ind w:left="6540" w:hanging="180"/>
+      </w:pPr>
+    </w:lvl>
+  </w:abstractNum>
+  <w:num w:numId="1">
+    <w:abstractNumId w:val="1"/>
+  </w:num>
+  <w:num w:numId="2">
+    <w:abstractNumId w:val="0"/>
+  </w:num>
+  <w:num w:numId="3">
+    <w:abstractNumId w:val="2"/>
+  </w:num>
+</w:numbering>
 </file>
 
 <file path=word/styles.xml><?xml version="1.0" encoding="utf-8"?>
@@ -1910,19 +2932,19 @@
 
 <file path=word/glossary/fontTable.xml><?xml version="1.0" encoding="utf-8"?>
 <w:fonts xmlns:mc="http://schemas.openxmlformats.org/markup-compatibility/2006" xmlns:r="http://schemas.openxmlformats.org/officeDocument/2006/relationships" xmlns:w="http://schemas.openxmlformats.org/wordprocessingml/2006/main" xmlns:w14="http://schemas.microsoft.com/office/word/2010/wordml" xmlns:w15="http://schemas.microsoft.com/office/word/2012/wordml" xmlns:w16cid="http://schemas.microsoft.com/office/word/2016/wordml/cid" xmlns:w16se="http://schemas.microsoft.com/office/word/2015/wordml/symex" mc:Ignorable="w14 w15 w16se w16cid">
+  <w:font w:name="Times New Roman">
+    <w:panose1 w:val="02020603050405020304"/>
+    <w:charset w:val="00"/>
+    <w:family w:val="roman"/>
+    <w:pitch w:val="variable"/>
+    <w:sig w:usb0="E0002EFF" w:usb1="C000785B" w:usb2="00000009" w:usb3="00000000" w:csb0="000001FF" w:csb1="00000000"/>
+  </w:font>
   <w:font w:name="Calibri">
     <w:panose1 w:val="020F0502020204030204"/>
     <w:charset w:val="00"/>
     <w:family w:val="swiss"/>
     <w:pitch w:val="variable"/>
-    <w:sig w:usb0="E0002AFF" w:usb1="4000ACFF" w:usb2="00000001" w:usb3="00000000" w:csb0="000001FF" w:csb1="00000000"/>
-  </w:font>
-  <w:font w:name="Times New Roman">
-    <w:panose1 w:val="02020603050405020304"/>
-    <w:charset w:val="00"/>
-    <w:family w:val="roman"/>
-    <w:pitch w:val="variable"/>
-    <w:sig w:usb0="E0002AFF" w:usb1="C0007843" w:usb2="00000009" w:usb3="00000000" w:csb0="000001FF" w:csb1="00000000"/>
+    <w:sig w:usb0="E4002EFF" w:usb1="C000247B" w:usb2="00000009" w:usb3="00000000" w:csb0="000001FF" w:csb1="00000000"/>
   </w:font>
   <w:font w:name="MS Mincho">
     <w:altName w:val="ＭＳ 明朝"/>
@@ -1937,7 +2959,7 @@
     <w:charset w:val="00"/>
     <w:family w:val="swiss"/>
     <w:pitch w:val="variable"/>
-    <w:sig w:usb0="E0002AFF" w:usb1="C0007843" w:usb2="00000009" w:usb3="00000000" w:csb0="000001FF" w:csb1="00000000"/>
+    <w:sig w:usb0="E0002EFF" w:usb1="C000785B" w:usb2="00000009" w:usb3="00000000" w:csb0="000001FF" w:csb1="00000000"/>
   </w:font>
   <w:font w:name="MS Gothic">
     <w:altName w:val="ＭＳ ゴシック"/>
@@ -1959,7 +2981,7 @@
     <w:charset w:val="00"/>
     <w:family w:val="swiss"/>
     <w:pitch w:val="variable"/>
-    <w:sig w:usb0="A0002AEF" w:usb1="4000207B" w:usb2="00000000" w:usb3="00000000" w:csb0="000001FF" w:csb1="00000000"/>
+    <w:sig w:usb0="E4002EFF" w:usb1="C000247B" w:usb2="00000009" w:usb3="00000000" w:csb0="000001FF" w:csb1="00000000"/>
   </w:font>
 </w:fonts>
 </file>
@@ -1981,6 +3003,7 @@
   </w:compat>
   <w:rsids>
     <w:rsidRoot w:val="00CE5E06"/>
+    <w:rsid w:val="00076A23"/>
     <w:rsid w:val="006176E6"/>
     <w:rsid w:val="00CE5E06"/>
     <w:rsid w:val="00E42C3E"/>

</xml_diff>

<commit_message>
Parte 2 del informe acabada
Queda por añadir las referencias al documento de graphgist de palabra para que lo busque en la  documentacion complementaria
</commit_message>
<xml_diff>
--- a/NEO4J/neo4jTeamworkDocumentation.docx
+++ b/NEO4J/neo4jTeamworkDocumentation.docx
@@ -871,7 +871,21 @@
           <w:noProof/>
           <w:lang w:bidi="es-ES"/>
         </w:rPr>
-        <w:t xml:space="preserve"> These are: buslines, railways and boat</w:t>
+        <w:t xml:space="preserve"> These are: buslines, railways</w:t>
+      </w:r>
+      <w:r>
+        <w:rPr>
+          <w:noProof/>
+          <w:lang w:bidi="es-ES"/>
+        </w:rPr>
+        <w:t>, highways</w:t>
+      </w:r>
+      <w:r>
+        <w:rPr>
+          <w:noProof/>
+          <w:lang w:bidi="es-ES"/>
+        </w:rPr>
+        <w:t xml:space="preserve"> and boat</w:t>
       </w:r>
       <w:r>
         <w:rPr>
@@ -901,13 +915,12 @@
       <w:r>
         <w:rPr>
           <w:noProof/>
-          <w:lang w:bidi="es-ES"/>
         </w:rPr>
         <w:drawing>
-          <wp:inline distT="0" distB="0" distL="0" distR="0" wp14:anchorId="396AD553" wp14:editId="5B779054">
-            <wp:extent cx="3886200" cy="895350"/>
-            <wp:effectExtent l="0" t="0" r="0" b="0"/>
-            <wp:docPr id="4" name="Imagen 4"/>
+          <wp:inline distT="0" distB="0" distL="0" distR="0" wp14:anchorId="138FA9DC" wp14:editId="09740D54">
+            <wp:extent cx="3962400" cy="1171575"/>
+            <wp:effectExtent l="0" t="0" r="0" b="9525"/>
+            <wp:docPr id="10" name="Imagen 10"/>
             <wp:cNvGraphicFramePr>
               <a:graphicFrameLocks xmlns:a="http://schemas.openxmlformats.org/drawingml/2006/main" noChangeAspect="1"/>
             </wp:cNvGraphicFramePr>
@@ -915,36 +928,23 @@
               <a:graphicData uri="http://schemas.openxmlformats.org/drawingml/2006/picture">
                 <pic:pic xmlns:pic="http://schemas.openxmlformats.org/drawingml/2006/picture">
                   <pic:nvPicPr>
-                    <pic:cNvPr id="0" name="Picture 5"/>
-                    <pic:cNvPicPr>
-                      <a:picLocks noChangeAspect="1" noChangeArrowheads="1"/>
-                    </pic:cNvPicPr>
+                    <pic:cNvPr id="1" name=""/>
+                    <pic:cNvPicPr/>
                   </pic:nvPicPr>
                   <pic:blipFill>
-                    <a:blip r:embed="rId9">
-                      <a:extLst>
-                        <a:ext uri="{28A0092B-C50C-407E-A947-70E740481C1C}">
-                          <a14:useLocalDpi xmlns:a14="http://schemas.microsoft.com/office/drawing/2010/main" val="0"/>
-                        </a:ext>
-                      </a:extLst>
-                    </a:blip>
-                    <a:srcRect/>
+                    <a:blip r:embed="rId9"/>
                     <a:stretch>
                       <a:fillRect/>
                     </a:stretch>
                   </pic:blipFill>
-                  <pic:spPr bwMode="auto">
+                  <pic:spPr>
                     <a:xfrm>
                       <a:off x="0" y="0"/>
-                      <a:ext cx="3886200" cy="895350"/>
+                      <a:ext cx="3962400" cy="1171575"/>
                     </a:xfrm>
                     <a:prstGeom prst="rect">
                       <a:avLst/>
                     </a:prstGeom>
-                    <a:noFill/>
-                    <a:ln>
-                      <a:noFill/>
-                    </a:ln>
                   </pic:spPr>
                 </pic:pic>
               </a:graphicData>
@@ -968,7 +968,21 @@
           <w:noProof/>
           <w:lang w:bidi="es-ES"/>
         </w:rPr>
-        <w:t>As it can be seen from above schema, our domain allows nodes to be interrelated using three types of relationships: Railway, Boat and Busline</w:t>
+        <w:t>As it can be seen from above schema, our domain allows nodes to be interrelated using three types of relationships: Railway, Boat</w:t>
+      </w:r>
+      <w:r>
+        <w:rPr>
+          <w:noProof/>
+          <w:lang w:bidi="es-ES"/>
+        </w:rPr>
+        <w:t>, Highway</w:t>
+      </w:r>
+      <w:r>
+        <w:rPr>
+          <w:noProof/>
+          <w:lang w:bidi="es-ES"/>
+        </w:rPr>
+        <w:t xml:space="preserve"> and Busline</w:t>
       </w:r>
       <w:r>
         <w:rPr>
@@ -1182,7 +1196,7 @@
           <w:noProof/>
           <w:lang w:bidi="es-ES"/>
         </w:rPr>
-        <w:t>Average ride time: The arbitrarily “estimated” time to go through such relationship(railway).</w:t>
+        <w:t>Average ride time: The arbitrarily “estimated” time to go through such relationship.</w:t>
       </w:r>
     </w:p>
     <w:p>
@@ -1231,6 +1245,13 @@
           <w:noProof/>
           <w:lang w:bidi="es-ES"/>
         </w:rPr>
+        <w:t xml:space="preserve"> and Boat</w:t>
+      </w:r>
+      <w:r>
+        <w:rPr>
+          <w:noProof/>
+          <w:lang w:bidi="es-ES"/>
+        </w:rPr>
         <w:t>:</w:t>
       </w:r>
     </w:p>
@@ -1252,21 +1273,21 @@
           <w:noProof/>
           <w:lang w:bidi="es-ES"/>
         </w:rPr>
-        <w:t>Average ride time: The arbitrarily “estimated” time to go through such relationship(</w:t>
-      </w:r>
-      <w:r>
-        <w:rPr>
-          <w:noProof/>
-          <w:lang w:bidi="es-ES"/>
-        </w:rPr>
-        <w:t>busline</w:t>
-      </w:r>
-      <w:r>
-        <w:rPr>
-          <w:noProof/>
-          <w:lang w:bidi="es-ES"/>
-        </w:rPr>
-        <w:t>).</w:t>
+        <w:t>Average ride time: The arbitrarily “estimated” time to go through such relationship</w:t>
+      </w:r>
+      <w:r>
+        <w:rPr>
+          <w:noProof/>
+          <w:lang w:bidi="es-ES"/>
+        </w:rPr>
+        <w:t>s</w:t>
+      </w:r>
+      <w:r>
+        <w:rPr>
+          <w:noProof/>
+          <w:lang w:bidi="es-ES"/>
+        </w:rPr>
+        <w:t>.</w:t>
       </w:r>
     </w:p>
     <w:p>
@@ -1287,21 +1308,35 @@
           <w:noProof/>
           <w:lang w:bidi="es-ES"/>
         </w:rPr>
-        <w:t xml:space="preserve">Price: The arbitrarily chosen price to go through this </w:t>
-      </w:r>
-      <w:r>
-        <w:rPr>
-          <w:noProof/>
-          <w:lang w:bidi="es-ES"/>
-        </w:rPr>
-        <w:t>busline</w:t>
-      </w:r>
-      <w:r>
-        <w:rPr>
-          <w:noProof/>
-          <w:lang w:bidi="es-ES"/>
-        </w:rPr>
-        <w:t xml:space="preserve"> relationship.</w:t>
+        <w:t>Price: The arbitrarily chosen price to go through th</w:t>
+      </w:r>
+      <w:r>
+        <w:rPr>
+          <w:noProof/>
+          <w:lang w:bidi="es-ES"/>
+        </w:rPr>
+        <w:t>ese</w:t>
+      </w:r>
+      <w:r>
+        <w:rPr>
+          <w:noProof/>
+          <w:lang w:bidi="es-ES"/>
+        </w:rPr>
+        <w:t xml:space="preserve"> relationship</w:t>
+      </w:r>
+      <w:r>
+        <w:rPr>
+          <w:noProof/>
+          <w:lang w:bidi="es-ES"/>
+        </w:rPr>
+        <w:t>s</w:t>
+      </w:r>
+      <w:r>
+        <w:rPr>
+          <w:noProof/>
+          <w:lang w:bidi="es-ES"/>
+        </w:rPr>
+        <w:t>.</w:t>
       </w:r>
     </w:p>
     <w:p>
@@ -1322,7 +1357,14 @@
           <w:noProof/>
           <w:lang w:bidi="es-ES"/>
         </w:rPr>
-        <w:t xml:space="preserve">Boat: </w:t>
+        <w:t>Highway</w:t>
+      </w:r>
+      <w:r>
+        <w:rPr>
+          <w:noProof/>
+          <w:lang w:bidi="es-ES"/>
+        </w:rPr>
+        <w:t xml:space="preserve">: </w:t>
       </w:r>
     </w:p>
     <w:p>
@@ -1343,7 +1385,7 @@
           <w:noProof/>
           <w:lang w:bidi="es-ES"/>
         </w:rPr>
-        <w:t>Average ride time: The arbitrarily “estimated” time to go through such relationship(railway).</w:t>
+        <w:t>Average ride time: The arbitrarily “estimated” time to go through such relationship.</w:t>
       </w:r>
     </w:p>
     <w:p>
@@ -1365,7 +1407,21 @@
           <w:noProof/>
           <w:lang w:bidi="es-ES"/>
         </w:rPr>
-        <w:t>Price: The arbitrarily chosen price to go through this railway relationship</w:t>
+        <w:t xml:space="preserve">Price: The arbitrarily chosen price to go through this </w:t>
+      </w:r>
+      <w:r>
+        <w:rPr>
+          <w:noProof/>
+          <w:lang w:bidi="es-ES"/>
+        </w:rPr>
+        <w:t>highway</w:t>
+      </w:r>
+      <w:r>
+        <w:rPr>
+          <w:noProof/>
+          <w:lang w:bidi="es-ES"/>
+        </w:rPr>
+        <w:t xml:space="preserve"> relationship</w:t>
       </w:r>
       <w:r>
         <w:rPr>
@@ -1390,7 +1446,21 @@
           <w:noProof/>
           <w:lang w:bidi="es-ES"/>
         </w:rPr>
-        <w:t>Moreover, nodes also have a defined set of attributes. No discrimination has been applied to different class nodes. These mentioned classes are: Valley, City and Village.</w:t>
+        <w:t xml:space="preserve">Moreover, nodes also have a defined set of attributes. No discrimination has been applied to different class nodes. </w:t>
+      </w:r>
+      <w:r>
+        <w:rPr>
+          <w:noProof/>
+          <w:lang w:bidi="es-ES"/>
+        </w:rPr>
+        <w:t xml:space="preserve">In the sense that all of them contain the same attributes. </w:t>
+      </w:r>
+      <w:r>
+        <w:rPr>
+          <w:noProof/>
+          <w:lang w:bidi="es-ES"/>
+        </w:rPr>
+        <w:t>These mentioned classes are: Valley, City and Village.</w:t>
       </w:r>
     </w:p>
     <w:p>
@@ -1408,6 +1478,7 @@
           <w:noProof/>
           <w:lang w:bidi="es-ES"/>
         </w:rPr>
+        <w:lastRenderedPageBreak/>
         <w:t>To continue, the set of attributes set for all the nodes in the domain is this:</w:t>
       </w:r>
     </w:p>
@@ -1429,7 +1500,6 @@
           <w:noProof/>
           <w:lang w:bidi="es-ES"/>
         </w:rPr>
-        <w:lastRenderedPageBreak/>
         <w:t xml:space="preserve">City, Village and Valley: </w:t>
       </w:r>
     </w:p>
@@ -1632,12 +1702,443 @@
         </w:rPr>
         <w:t>2.Database instance</w:t>
       </w:r>
+    </w:p>
+    <w:p>
+      <w:pPr>
+        <w:pStyle w:val="Contenido"/>
+        <w:spacing w:after="240"/>
+        <w:jc w:val="both"/>
+        <w:rPr>
+          <w:noProof/>
+          <w:lang w:bidi="es-ES"/>
+        </w:rPr>
+      </w:pPr>
+      <w:r>
+        <w:rPr>
+          <w:noProof/>
+          <w:lang w:bidi="es-ES"/>
+        </w:rPr>
+        <w:t>This database is neither big nor small, but it is still huge when thinking about drawing it by hand. As stated in the task, a subgraph representation is allowed. However, Neo4J provides us with the tools to generate a high-quality image of the complete graph, which will be included down below just in case hand-drawn instance is not clear enough</w:t>
+      </w:r>
+      <w:r>
+        <w:rPr>
+          <w:noProof/>
+          <w:lang w:bidi="es-ES"/>
+        </w:rPr>
+        <w:t>:</w:t>
+      </w:r>
+    </w:p>
+    <w:p>
+      <w:pPr>
+        <w:pStyle w:val="Contenido"/>
+        <w:jc w:val="center"/>
+        <w:rPr>
+          <w:noProof/>
+          <w:lang w:bidi="es-ES"/>
+        </w:rPr>
+      </w:pPr>
+      <w:r>
+        <w:rPr>
+          <w:noProof/>
+        </w:rPr>
+        <w:drawing>
+          <wp:inline distT="0" distB="0" distL="0" distR="0" wp14:anchorId="4841936D" wp14:editId="047FCCEE">
+            <wp:extent cx="4766573" cy="3558540"/>
+            <wp:effectExtent l="0" t="0" r="0" b="3810"/>
+            <wp:docPr id="7" name="Imagen 7"/>
+            <wp:cNvGraphicFramePr>
+              <a:graphicFrameLocks xmlns:a="http://schemas.openxmlformats.org/drawingml/2006/main" noChangeAspect="1"/>
+            </wp:cNvGraphicFramePr>
+            <a:graphic xmlns:a="http://schemas.openxmlformats.org/drawingml/2006/main">
+              <a:graphicData uri="http://schemas.openxmlformats.org/drawingml/2006/picture">
+                <pic:pic xmlns:pic="http://schemas.openxmlformats.org/drawingml/2006/picture">
+                  <pic:nvPicPr>
+                    <pic:cNvPr id="1" name=""/>
+                    <pic:cNvPicPr/>
+                  </pic:nvPicPr>
+                  <pic:blipFill>
+                    <a:blip r:embed="rId10"/>
+                    <a:stretch>
+                      <a:fillRect/>
+                    </a:stretch>
+                  </pic:blipFill>
+                  <pic:spPr>
+                    <a:xfrm>
+                      <a:off x="0" y="0"/>
+                      <a:ext cx="4795072" cy="3579816"/>
+                    </a:xfrm>
+                    <a:prstGeom prst="rect">
+                      <a:avLst/>
+                    </a:prstGeom>
+                  </pic:spPr>
+                </pic:pic>
+              </a:graphicData>
+            </a:graphic>
+          </wp:inline>
+        </w:drawing>
+      </w:r>
+    </w:p>
+    <w:p>
+      <w:pPr>
+        <w:pStyle w:val="Contenido"/>
+        <w:spacing w:after="240"/>
+        <w:jc w:val="both"/>
+        <w:rPr>
+          <w:noProof/>
+          <w:lang w:bidi="es-ES"/>
+        </w:rPr>
+      </w:pPr>
+      <w:r>
+        <w:rPr>
+          <w:noProof/>
+          <w:lang w:bidi="es-ES"/>
+        </w:rPr>
+        <w:lastRenderedPageBreak/>
+        <w:t>Above we saw the complete graph database instance obtained from Neo4J export system. Now we can see the hand-drawn subgraph:</w:t>
+      </w:r>
+    </w:p>
+    <w:p>
+      <w:pPr>
+        <w:pStyle w:val="Contenido"/>
+        <w:spacing w:after="240"/>
+        <w:jc w:val="center"/>
+        <w:rPr>
+          <w:noProof/>
+          <w:lang w:bidi="es-ES"/>
+        </w:rPr>
+      </w:pPr>
+      <w:r>
+        <w:rPr>
+          <w:noProof/>
+        </w:rPr>
+        <w:drawing>
+          <wp:inline distT="0" distB="0" distL="0" distR="0" wp14:anchorId="597B6F86" wp14:editId="2B0A0C6B">
+            <wp:extent cx="6371590" cy="4476750"/>
+            <wp:effectExtent l="0" t="0" r="0" b="0"/>
+            <wp:docPr id="9" name="Imagen 9"/>
+            <wp:cNvGraphicFramePr>
+              <a:graphicFrameLocks xmlns:a="http://schemas.openxmlformats.org/drawingml/2006/main" noChangeAspect="1"/>
+            </wp:cNvGraphicFramePr>
+            <a:graphic xmlns:a="http://schemas.openxmlformats.org/drawingml/2006/main">
+              <a:graphicData uri="http://schemas.openxmlformats.org/drawingml/2006/picture">
+                <pic:pic xmlns:pic="http://schemas.openxmlformats.org/drawingml/2006/picture">
+                  <pic:nvPicPr>
+                    <pic:cNvPr id="1" name=""/>
+                    <pic:cNvPicPr/>
+                  </pic:nvPicPr>
+                  <pic:blipFill>
+                    <a:blip r:embed="rId11"/>
+                    <a:stretch>
+                      <a:fillRect/>
+                    </a:stretch>
+                  </pic:blipFill>
+                  <pic:spPr>
+                    <a:xfrm>
+                      <a:off x="0" y="0"/>
+                      <a:ext cx="6371590" cy="4476750"/>
+                    </a:xfrm>
+                    <a:prstGeom prst="rect">
+                      <a:avLst/>
+                    </a:prstGeom>
+                  </pic:spPr>
+                </pic:pic>
+              </a:graphicData>
+            </a:graphic>
+          </wp:inline>
+        </w:drawing>
+      </w:r>
+    </w:p>
+    <w:p>
+      <w:pPr>
+        <w:pStyle w:val="Contenido"/>
+        <w:spacing w:after="240"/>
+        <w:jc w:val="both"/>
+        <w:rPr>
+          <w:noProof/>
+          <w:lang w:bidi="es-ES"/>
+        </w:rPr>
+      </w:pPr>
+      <w:r>
+        <w:rPr>
+          <w:noProof/>
+          <w:lang w:bidi="es-ES"/>
+        </w:rPr>
+        <w:t>This database instance features a total of:</w:t>
+      </w:r>
+    </w:p>
+    <w:p>
+      <w:pPr>
+        <w:pStyle w:val="Contenido"/>
+        <w:numPr>
+          <w:ilvl w:val="0"/>
+          <w:numId w:val="4"/>
+        </w:numPr>
+        <w:jc w:val="both"/>
+        <w:rPr>
+          <w:noProof/>
+          <w:lang w:bidi="es-ES"/>
+        </w:rPr>
+      </w:pPr>
+      <w:r>
+        <w:rPr>
+          <w:noProof/>
+        </w:rPr>
+        <w:t>26 nodes</w:t>
+      </w:r>
+      <w:r>
+        <w:rPr>
+          <w:noProof/>
+        </w:rPr>
+        <w:t>.</w:t>
+      </w:r>
+    </w:p>
+    <w:p>
+      <w:pPr>
+        <w:pStyle w:val="Contenido"/>
+        <w:numPr>
+          <w:ilvl w:val="0"/>
+          <w:numId w:val="4"/>
+        </w:numPr>
+        <w:jc w:val="both"/>
+        <w:rPr>
+          <w:noProof/>
+          <w:lang w:bidi="es-ES"/>
+        </w:rPr>
+      </w:pPr>
+      <w:r>
+        <w:rPr>
+          <w:noProof/>
+        </w:rPr>
+        <w:t>59 relationships</w:t>
+      </w:r>
+      <w:r>
+        <w:rPr>
+          <w:noProof/>
+        </w:rPr>
+        <w:t>.</w:t>
+      </w:r>
+    </w:p>
+    <w:p>
+      <w:pPr>
+        <w:pStyle w:val="Contenido"/>
+        <w:numPr>
+          <w:ilvl w:val="0"/>
+          <w:numId w:val="4"/>
+        </w:numPr>
+        <w:spacing w:after="240"/>
+        <w:jc w:val="both"/>
+        <w:rPr>
+          <w:noProof/>
+          <w:lang w:bidi="es-ES"/>
+        </w:rPr>
+      </w:pPr>
+      <w:r>
+        <w:rPr>
+          <w:noProof/>
+        </w:rPr>
+        <w:t>4 types of relation: Railway, Highway, Busline and Boat.</w:t>
+      </w:r>
+    </w:p>
+    <w:p>
+      <w:pPr>
+        <w:pStyle w:val="Contenido"/>
+        <w:spacing w:after="240"/>
+        <w:jc w:val="both"/>
+        <w:rPr>
+          <w:noProof/>
+        </w:rPr>
+      </w:pPr>
+      <w:r>
+        <w:rPr>
+          <w:noProof/>
+        </w:rPr>
+        <w:t>Result obtained after executing the creation script included in the delivery files.</w:t>
+      </w:r>
+      <w:r>
+        <w:rPr>
+          <w:noProof/>
+        </w:rPr>
+        <w:t xml:space="preserve"> Taken from Neo4J browser:</w:t>
+      </w:r>
       <w:bookmarkStart w:id="0" w:name="_GoBack"/>
       <w:bookmarkEnd w:id="0"/>
     </w:p>
+    <w:p>
+      <w:pPr>
+        <w:pStyle w:val="Contenido"/>
+        <w:rPr>
+          <w:noProof/>
+          <w:lang w:bidi="es-ES"/>
+        </w:rPr>
+      </w:pPr>
+      <w:r>
+        <w:rPr>
+          <w:noProof/>
+        </w:rPr>
+        <w:drawing>
+          <wp:inline distT="0" distB="0" distL="0" distR="0" wp14:anchorId="336AA1BF" wp14:editId="2167C764">
+            <wp:extent cx="6371590" cy="871220"/>
+            <wp:effectExtent l="0" t="0" r="0" b="5080"/>
+            <wp:docPr id="14" name="Imagen 14"/>
+            <wp:cNvGraphicFramePr>
+              <a:graphicFrameLocks xmlns:a="http://schemas.openxmlformats.org/drawingml/2006/main" noChangeAspect="1"/>
+            </wp:cNvGraphicFramePr>
+            <a:graphic xmlns:a="http://schemas.openxmlformats.org/drawingml/2006/main">
+              <a:graphicData uri="http://schemas.openxmlformats.org/drawingml/2006/picture">
+                <pic:pic xmlns:pic="http://schemas.openxmlformats.org/drawingml/2006/picture">
+                  <pic:nvPicPr>
+                    <pic:cNvPr id="1" name=""/>
+                    <pic:cNvPicPr/>
+                  </pic:nvPicPr>
+                  <pic:blipFill>
+                    <a:blip r:embed="rId12"/>
+                    <a:stretch>
+                      <a:fillRect/>
+                    </a:stretch>
+                  </pic:blipFill>
+                  <pic:spPr>
+                    <a:xfrm>
+                      <a:off x="0" y="0"/>
+                      <a:ext cx="6371590" cy="871220"/>
+                    </a:xfrm>
+                    <a:prstGeom prst="rect">
+                      <a:avLst/>
+                    </a:prstGeom>
+                  </pic:spPr>
+                </pic:pic>
+              </a:graphicData>
+            </a:graphic>
+          </wp:inline>
+        </w:drawing>
+      </w:r>
+    </w:p>
+    <w:p>
+      <w:pPr>
+        <w:pStyle w:val="Contenido"/>
+        <w:rPr>
+          <w:noProof/>
+          <w:lang w:bidi="es-ES"/>
+        </w:rPr>
+      </w:pPr>
+    </w:p>
+    <w:p>
+      <w:pPr>
+        <w:pStyle w:val="Contenido"/>
+        <w:rPr>
+          <w:noProof/>
+          <w:lang w:bidi="es-ES"/>
+        </w:rPr>
+      </w:pPr>
+    </w:p>
+    <w:p>
+      <w:pPr>
+        <w:pStyle w:val="Contenido"/>
+        <w:rPr>
+          <w:noProof/>
+          <w:lang w:bidi="es-ES"/>
+        </w:rPr>
+      </w:pPr>
+    </w:p>
+    <w:p>
+      <w:pPr>
+        <w:pStyle w:val="Ttulo1"/>
+        <w:rPr>
+          <w:noProof/>
+          <w:lang w:bidi="es-ES"/>
+        </w:rPr>
+      </w:pPr>
+      <w:r>
+        <w:rPr>
+          <w:noProof/>
+          <w:lang w:bidi="es-ES"/>
+        </w:rPr>
+        <w:lastRenderedPageBreak/>
+        <w:t>3.Database creation script</w:t>
+      </w:r>
+    </w:p>
+    <w:p>
+      <w:pPr>
+        <w:pStyle w:val="Contenido"/>
+        <w:spacing w:before="240" w:after="240"/>
+        <w:jc w:val="both"/>
+        <w:rPr>
+          <w:noProof/>
+        </w:rPr>
+      </w:pPr>
+      <w:r>
+        <w:rPr>
+          <w:noProof/>
+        </w:rPr>
+        <w:t>[GRAPHGIST DOC REFERENCE MISSING]</w:t>
+      </w:r>
+    </w:p>
+    <w:p>
+      <w:pPr>
+        <w:pStyle w:val="Contenido"/>
+        <w:spacing w:after="240"/>
+        <w:jc w:val="both"/>
+        <w:rPr>
+          <w:noProof/>
+        </w:rPr>
+      </w:pPr>
+      <w:r>
+        <w:rPr>
+          <w:noProof/>
+        </w:rPr>
+        <w:t>The script</w:t>
+      </w:r>
+      <w:r>
+        <w:rPr>
+          <w:noProof/>
+        </w:rPr>
+        <w:t xml:space="preserve"> can also be found inside the delivered folder with all the required files</w:t>
+      </w:r>
+      <w:r>
+        <w:rPr>
+          <w:noProof/>
+        </w:rPr>
+        <w:t>.</w:t>
+      </w:r>
+      <w:r>
+        <w:rPr>
+          <w:noProof/>
+        </w:rPr>
+        <w:t xml:space="preserve"> On top of that, the folder “graph.db” has been included as a part of the files delivered just in case it is needed in </w:t>
+      </w:r>
+      <w:r>
+        <w:rPr>
+          <w:noProof/>
+        </w:rPr>
+        <w:t xml:space="preserve">the </w:t>
+      </w:r>
+      <w:r>
+        <w:rPr>
+          <w:noProof/>
+        </w:rPr>
+        <w:t>marking process</w:t>
+      </w:r>
+      <w:r>
+        <w:rPr>
+          <w:noProof/>
+        </w:rPr>
+        <w:t xml:space="preserve"> of this </w:t>
+      </w:r>
+      <w:r>
+        <w:rPr>
+          <w:noProof/>
+        </w:rPr>
+        <w:t>assignment</w:t>
+      </w:r>
+      <w:r>
+        <w:rPr>
+          <w:noProof/>
+        </w:rPr>
+        <w:t>.</w:t>
+      </w:r>
+    </w:p>
     <w:sectPr>
-      <w:headerReference w:type="default" r:id="rId10"/>
-      <w:footerReference w:type="default" r:id="rId11"/>
+      <w:headerReference w:type="default" r:id="rId13"/>
+      <w:footerReference w:type="default" r:id="rId14"/>
       <w:pgSz w:w="11906" w:h="16838" w:code="9"/>
       <w:pgMar w:top="720" w:right="936" w:bottom="720" w:left="936" w:header="0" w:footer="289" w:gutter="0"/>
       <w:pgNumType w:start="1"/>
@@ -1991,9 +2492,95 @@
     </w:lvl>
   </w:abstractNum>
   <w:abstractNum w:abstractNumId="2" w15:restartNumberingAfterBreak="0">
+    <w:nsid w:val="45830584"/>
+    <w:multiLevelType w:val="hybridMultilevel"/>
+    <w:tmpl w:val="CD02494E"/>
+    <w:lvl w:ilvl="0" w:tplc="0C0A000F">
+      <w:start w:val="1"/>
+      <w:numFmt w:val="decimal"/>
+      <w:lvlText w:val="%1."/>
+      <w:lvlJc w:val="left"/>
+      <w:pPr>
+        <w:ind w:left="780" w:hanging="360"/>
+      </w:pPr>
+    </w:lvl>
+    <w:lvl w:ilvl="1" w:tplc="0C0A0019">
+      <w:start w:val="1"/>
+      <w:numFmt w:val="lowerLetter"/>
+      <w:lvlText w:val="%2."/>
+      <w:lvlJc w:val="left"/>
+      <w:pPr>
+        <w:ind w:left="1500" w:hanging="360"/>
+      </w:pPr>
+    </w:lvl>
+    <w:lvl w:ilvl="2" w:tplc="0C0A001B" w:tentative="1">
+      <w:start w:val="1"/>
+      <w:numFmt w:val="lowerRoman"/>
+      <w:lvlText w:val="%3."/>
+      <w:lvlJc w:val="right"/>
+      <w:pPr>
+        <w:ind w:left="2220" w:hanging="180"/>
+      </w:pPr>
+    </w:lvl>
+    <w:lvl w:ilvl="3" w:tplc="0C0A000F" w:tentative="1">
+      <w:start w:val="1"/>
+      <w:numFmt w:val="decimal"/>
+      <w:lvlText w:val="%4."/>
+      <w:lvlJc w:val="left"/>
+      <w:pPr>
+        <w:ind w:left="2940" w:hanging="360"/>
+      </w:pPr>
+    </w:lvl>
+    <w:lvl w:ilvl="4" w:tplc="0C0A0019" w:tentative="1">
+      <w:start w:val="1"/>
+      <w:numFmt w:val="lowerLetter"/>
+      <w:lvlText w:val="%5."/>
+      <w:lvlJc w:val="left"/>
+      <w:pPr>
+        <w:ind w:left="3660" w:hanging="360"/>
+      </w:pPr>
+    </w:lvl>
+    <w:lvl w:ilvl="5" w:tplc="0C0A001B" w:tentative="1">
+      <w:start w:val="1"/>
+      <w:numFmt w:val="lowerRoman"/>
+      <w:lvlText w:val="%6."/>
+      <w:lvlJc w:val="right"/>
+      <w:pPr>
+        <w:ind w:left="4380" w:hanging="180"/>
+      </w:pPr>
+    </w:lvl>
+    <w:lvl w:ilvl="6" w:tplc="0C0A000F" w:tentative="1">
+      <w:start w:val="1"/>
+      <w:numFmt w:val="decimal"/>
+      <w:lvlText w:val="%7."/>
+      <w:lvlJc w:val="left"/>
+      <w:pPr>
+        <w:ind w:left="5100" w:hanging="360"/>
+      </w:pPr>
+    </w:lvl>
+    <w:lvl w:ilvl="7" w:tplc="0C0A0019" w:tentative="1">
+      <w:start w:val="1"/>
+      <w:numFmt w:val="lowerLetter"/>
+      <w:lvlText w:val="%8."/>
+      <w:lvlJc w:val="left"/>
+      <w:pPr>
+        <w:ind w:left="5820" w:hanging="360"/>
+      </w:pPr>
+    </w:lvl>
+    <w:lvl w:ilvl="8" w:tplc="0C0A001B" w:tentative="1">
+      <w:start w:val="1"/>
+      <w:numFmt w:val="lowerRoman"/>
+      <w:lvlText w:val="%9."/>
+      <w:lvlJc w:val="right"/>
+      <w:pPr>
+        <w:ind w:left="6540" w:hanging="180"/>
+      </w:pPr>
+    </w:lvl>
+  </w:abstractNum>
+  <w:abstractNum w:abstractNumId="3" w15:restartNumberingAfterBreak="0">
     <w:nsid w:val="767B1B48"/>
     <w:multiLevelType w:val="hybridMultilevel"/>
-    <w:tmpl w:val="6C8836A0"/>
+    <w:tmpl w:val="CD02494E"/>
     <w:lvl w:ilvl="0" w:tplc="0C0A000F">
       <w:start w:val="1"/>
       <w:numFmt w:val="decimal"/>
@@ -2083,6 +2670,9 @@
     <w:abstractNumId w:val="0"/>
   </w:num>
   <w:num w:numId="3">
+    <w:abstractNumId w:val="3"/>
+  </w:num>
+  <w:num w:numId="4">
     <w:abstractNumId w:val="2"/>
   </w:num>
 </w:numbering>
@@ -3003,7 +3593,7 @@
   </w:compat>
   <w:rsids>
     <w:rsidRoot w:val="00CE5E06"/>
-    <w:rsid w:val="00076A23"/>
+    <w:rsid w:val="00174D58"/>
     <w:rsid w:val="006176E6"/>
     <w:rsid w:val="00CE5E06"/>
     <w:rsid w:val="00E42C3E"/>

</xml_diff>